<commit_message>
- fixed typos in README.docx
</commit_message>
<xml_diff>
--- a/README.docx
+++ b/README.docx
@@ -69,25 +69,7 @@
             <w:sz w:val="24"/>
             <w:szCs w:val="24"/>
           </w:rPr>
-          <w:t>benjamin.kanter@ntn</w:t>
-        </w:r>
-        <w:r>
-          <w:rPr>
-            <w:rStyle w:val="Hyperlink"/>
-            <w:rFonts w:ascii="Arial" w:hAnsi="Arial" w:cs="Arial"/>
-            <w:sz w:val="24"/>
-            <w:szCs w:val="24"/>
-          </w:rPr>
-          <w:t>u</w:t>
-        </w:r>
-        <w:r>
-          <w:rPr>
-            <w:rStyle w:val="Hyperlink"/>
-            <w:rFonts w:ascii="Arial" w:hAnsi="Arial" w:cs="Arial"/>
-            <w:sz w:val="24"/>
-            <w:szCs w:val="24"/>
-          </w:rPr>
-          <w:t>.no</w:t>
+          <w:t>benjamin.kanter@ntnu.no</w:t>
         </w:r>
       </w:hyperlink>
       <w:r>
@@ -736,8 +718,6 @@
           <w:szCs w:val="24"/>
         </w:rPr>
       </w:pPr>
-      <w:bookmarkStart w:id="0" w:name="_GoBack"/>
-      <w:bookmarkEnd w:id="0"/>
     </w:p>
     <w:p>
       <w:pPr>
@@ -796,7 +776,39 @@
           <w:sz w:val="24"/>
           <w:szCs w:val="24"/>
         </w:rPr>
-        <w:t>Hippo is constantly evolving toolbox, partly because of it's dependence on BNT, and partly because of the development of exciting new tools.</w:t>
+        <w:t xml:space="preserve">Hippo is </w:t>
+      </w:r>
+      <w:r>
+        <w:rPr>
+          <w:rFonts w:ascii="Arial" w:hAnsi="Arial" w:cs="Arial"/>
+          <w:sz w:val="24"/>
+          <w:szCs w:val="24"/>
+        </w:rPr>
+        <w:t xml:space="preserve">a </w:t>
+      </w:r>
+      <w:r>
+        <w:rPr>
+          <w:rFonts w:ascii="Arial" w:hAnsi="Arial" w:cs="Arial"/>
+          <w:sz w:val="24"/>
+          <w:szCs w:val="24"/>
+        </w:rPr>
+        <w:t>constantly evolvin</w:t>
+      </w:r>
+      <w:r>
+        <w:rPr>
+          <w:rFonts w:ascii="Arial" w:hAnsi="Arial" w:cs="Arial"/>
+          <w:sz w:val="24"/>
+          <w:szCs w:val="24"/>
+        </w:rPr>
+        <w:t>g toolbox, partly because of it</w:t>
+      </w:r>
+      <w:r>
+        <w:rPr>
+          <w:rFonts w:ascii="Arial" w:hAnsi="Arial" w:cs="Arial"/>
+          <w:sz w:val="24"/>
+          <w:szCs w:val="24"/>
+        </w:rPr>
+        <w:t>s dependence on BNT, and partly because of the development of exciting new tools.</w:t>
       </w:r>
       <w:r>
         <w:rPr>
@@ -1228,7 +1240,31 @@
           <w:sz w:val="24"/>
           <w:szCs w:val="24"/>
         </w:rPr>
-        <w:t>: analyzing whole experiments, or whole projects</w:t>
+        <w:t>: analyzing multiple recording sessions</w:t>
+      </w:r>
+      <w:r>
+        <w:rPr>
+          <w:rFonts w:ascii="Arial" w:hAnsi="Arial" w:cs="Arial"/>
+          <w:sz w:val="24"/>
+          <w:szCs w:val="24"/>
+        </w:rPr>
+        <w:t xml:space="preserve"> or </w:t>
+      </w:r>
+      <w:r>
+        <w:rPr>
+          <w:rFonts w:ascii="Arial" w:hAnsi="Arial" w:cs="Arial"/>
+          <w:sz w:val="24"/>
+          <w:szCs w:val="24"/>
+        </w:rPr>
+        <w:t>entire</w:t>
+      </w:r>
+      <w:r>
+        <w:rPr>
+          <w:rFonts w:ascii="Arial" w:hAnsi="Arial" w:cs="Arial"/>
+          <w:sz w:val="24"/>
+          <w:szCs w:val="24"/>
+        </w:rPr>
+        <w:t xml:space="preserve"> projects</w:t>
       </w:r>
     </w:p>
     <w:p>
@@ -1812,23 +1848,7 @@
           <w:sz w:val="24"/>
           <w:szCs w:val="24"/>
         </w:rPr>
-        <w:t xml:space="preserve">you like </w:t>
-      </w:r>
-      <w:r>
-        <w:rPr>
-          <w:rFonts w:ascii="Arial" w:hAnsi="Arial" w:cs="Arial"/>
-          <w:sz w:val="24"/>
-          <w:szCs w:val="24"/>
-        </w:rPr>
-        <w:t>to explore your data</w:t>
-      </w:r>
-      <w:r>
-        <w:rPr>
-          <w:rFonts w:ascii="Arial" w:hAnsi="Arial" w:cs="Arial"/>
-          <w:sz w:val="24"/>
-          <w:szCs w:val="24"/>
-        </w:rPr>
-        <w:t xml:space="preserve"> (e.g. </w:t>
+        <w:t xml:space="preserve">you like to explore your data (e.g. </w:t>
       </w:r>
       <w:r>
         <w:rPr>
@@ -1960,7 +1980,23 @@
           <w:sz w:val="24"/>
           <w:szCs w:val="24"/>
         </w:rPr>
-        <w:t xml:space="preserve">. The latter loads </w:t>
+        <w:t xml:space="preserve">. The latter </w:t>
+      </w:r>
+      <w:r>
+        <w:rPr>
+          <w:rFonts w:ascii="Arial" w:hAnsi="Arial" w:cs="Arial"/>
+          <w:sz w:val="24"/>
+          <w:szCs w:val="24"/>
+        </w:rPr>
+        <w:t xml:space="preserve">(from VF) </w:t>
+      </w:r>
+      <w:r>
+        <w:rPr>
+          <w:rFonts w:ascii="Arial" w:hAnsi="Arial" w:cs="Arial"/>
+          <w:sz w:val="24"/>
+          <w:szCs w:val="24"/>
+        </w:rPr>
+        <w:t xml:space="preserve">loads </w:t>
       </w:r>
       <w:r>
         <w:rPr>
@@ -2038,7 +2074,23 @@
           <w:sz w:val="24"/>
           <w:szCs w:val="24"/>
         </w:rPr>
-        <w:t xml:space="preserve">Perhaps the highlight of Hippo is its meta analysis capabilities. Preprocess all of your data an experiment (or more than one) using </w:t>
+        <w:t xml:space="preserve">Perhaps the highlight of Hippo is its meta analysis capabilities. Preprocess all of your data </w:t>
+      </w:r>
+      <w:r>
+        <w:rPr>
+          <w:rFonts w:ascii="Arial" w:hAnsi="Arial" w:cs="Arial"/>
+          <w:sz w:val="24"/>
+          <w:szCs w:val="24"/>
+        </w:rPr>
+        <w:t xml:space="preserve">from </w:t>
+      </w:r>
+      <w:r>
+        <w:rPr>
+          <w:rFonts w:ascii="Arial" w:hAnsi="Arial" w:cs="Arial"/>
+          <w:sz w:val="24"/>
+          <w:szCs w:val="24"/>
+        </w:rPr>
+        <w:t xml:space="preserve">an experiment (or more than one) using </w:t>
       </w:r>
       <w:r>
         <w:rPr>
@@ -2079,7 +2131,31 @@
           <w:sz w:val="24"/>
           <w:szCs w:val="24"/>
         </w:rPr>
-        <w:t xml:space="preserve">When you’re ready to look at many experiments, follow the </w:t>
+        <w:t xml:space="preserve">You could stop here and look at the data in Excel, but at this point you don’t have access to things like rate maps. </w:t>
+      </w:r>
+      <w:r>
+        <w:rPr>
+          <w:rFonts w:ascii="Arial" w:hAnsi="Arial" w:cs="Arial"/>
+          <w:sz w:val="24"/>
+          <w:szCs w:val="24"/>
+        </w:rPr>
+        <w:t>When you’re ready to look at many experiments</w:t>
+      </w:r>
+      <w:r>
+        <w:rPr>
+          <w:rFonts w:ascii="Arial" w:hAnsi="Arial" w:cs="Arial"/>
+          <w:sz w:val="24"/>
+          <w:szCs w:val="24"/>
+        </w:rPr>
+        <w:t xml:space="preserve"> together</w:t>
+      </w:r>
+      <w:r>
+        <w:rPr>
+          <w:rFonts w:ascii="Arial" w:hAnsi="Arial" w:cs="Arial"/>
+          <w:sz w:val="24"/>
+          <w:szCs w:val="24"/>
+        </w:rPr>
+        <w:t xml:space="preserve">, follow the </w:t>
       </w:r>
       <w:r>
         <w:rPr>
@@ -2113,6 +2189,23 @@
           <w:sz w:val="24"/>
           <w:szCs w:val="24"/>
         </w:rPr>
+        <w:t xml:space="preserve"> </w:t>
+      </w:r>
+      <w:r>
+        <w:rPr>
+          <w:rFonts w:ascii="Arial" w:hAnsi="Arial" w:cs="Arial"/>
+          <w:sz w:val="24"/>
+          <w:szCs w:val="24"/>
+        </w:rPr>
+        <w:t>to get your data back into MATLAB</w:t>
+      </w:r>
+      <w:r>
+        <w:rPr>
+          <w:rFonts w:ascii="Arial" w:hAnsi="Arial" w:cs="Arial"/>
+          <w:i/>
+          <w:sz w:val="24"/>
+          <w:szCs w:val="24"/>
+        </w:rPr>
         <w:t xml:space="preserve">. </w:t>
       </w:r>
       <w:r>
@@ -2147,8 +2240,26 @@
           <w:sz w:val="24"/>
           <w:szCs w:val="24"/>
         </w:rPr>
-        <w:t>for a full guide explaining how to quickly extract the information you want.</w:t>
-      </w:r>
+        <w:t>for a full guide explaining how to quickly extract the information you want</w:t>
+      </w:r>
+      <w:r>
+        <w:rPr>
+          <w:rFonts w:ascii="Arial" w:hAnsi="Arial" w:cs="Arial"/>
+          <w:sz w:val="24"/>
+          <w:szCs w:val="24"/>
+        </w:rPr>
+        <w:t xml:space="preserve"> from this array</w:t>
+      </w:r>
+      <w:r>
+        <w:rPr>
+          <w:rFonts w:ascii="Arial" w:hAnsi="Arial" w:cs="Arial"/>
+          <w:sz w:val="24"/>
+          <w:szCs w:val="24"/>
+        </w:rPr>
+        <w:t>.</w:t>
+      </w:r>
+      <w:bookmarkStart w:id="0" w:name="_GoBack"/>
+      <w:bookmarkEnd w:id="0"/>
     </w:p>
     <w:p>
       <w:pPr>

</xml_diff>

<commit_message>
- moved some functions to more appropriate package called plt - updated README.docx to reflect this change
</commit_message>
<xml_diff>
--- a/README.docx
+++ b/README.docx
@@ -1319,6 +1319,55 @@
           <w:szCs w:val="24"/>
         </w:rPr>
       </w:pPr>
+      <w:r>
+        <w:rPr>
+          <w:rFonts w:ascii="Arial" w:hAnsi="Arial" w:cs="Arial"/>
+          <w:sz w:val="24"/>
+          <w:szCs w:val="24"/>
+        </w:rPr>
+        <w:t xml:space="preserve">+ </w:t>
+      </w:r>
+      <w:r>
+        <w:rPr>
+          <w:rFonts w:ascii="Arial" w:hAnsi="Arial" w:cs="Arial"/>
+          <w:i/>
+          <w:sz w:val="24"/>
+          <w:szCs w:val="24"/>
+        </w:rPr>
+        <w:t>plt</w:t>
+      </w:r>
+      <w:r>
+        <w:rPr>
+          <w:rFonts w:ascii="Arial" w:hAnsi="Arial" w:cs="Arial"/>
+          <w:sz w:val="24"/>
+          <w:szCs w:val="24"/>
+        </w:rPr>
+        <w:t xml:space="preserve">: </w:t>
+      </w:r>
+      <w:r>
+        <w:rPr>
+          <w:rFonts w:ascii="Arial" w:hAnsi="Arial" w:cs="Arial"/>
+          <w:sz w:val="24"/>
+          <w:szCs w:val="24"/>
+        </w:rPr>
+        <w:t>plotting functions</w:t>
+      </w:r>
+      <w:bookmarkStart w:id="0" w:name="_GoBack"/>
+      <w:bookmarkEnd w:id="0"/>
+    </w:p>
+    <w:p>
+      <w:pPr>
+        <w:autoSpaceDE w:val="0"/>
+        <w:autoSpaceDN w:val="0"/>
+        <w:adjustRightInd w:val="0"/>
+        <w:spacing w:after="0" w:line="240" w:lineRule="auto"/>
+        <w:contextualSpacing/>
+        <w:rPr>
+          <w:rFonts w:ascii="Arial" w:hAnsi="Arial" w:cs="Arial"/>
+          <w:sz w:val="24"/>
+          <w:szCs w:val="24"/>
+        </w:rPr>
+      </w:pPr>
     </w:p>
     <w:p>
       <w:pPr>
@@ -2258,8 +2307,6 @@
         </w:rPr>
         <w:t>.</w:t>
       </w:r>
-      <w:bookmarkStart w:id="0" w:name="_GoBack"/>
-      <w:bookmarkEnd w:id="0"/>
     </w:p>
     <w:p>
       <w:pPr>

</xml_diff>

<commit_message>
- improved efficiency of rescaleData.m - changed Git instructions in README.docx
</commit_message>
<xml_diff>
--- a/README.docx
+++ b/README.docx
@@ -607,7 +607,168 @@
           <w:sz w:val="24"/>
           <w:szCs w:val="24"/>
         </w:rPr>
-        <w:t xml:space="preserve">Simply click the green button </w:t>
+        <w:t xml:space="preserve">See </w:t>
+      </w:r>
+      <w:r>
+        <w:rPr>
+          <w:rFonts w:ascii="Arial" w:hAnsi="Arial" w:cs="Arial"/>
+          <w:i/>
+          <w:sz w:val="24"/>
+          <w:szCs w:val="24"/>
+        </w:rPr>
+        <w:t>\hippo\license and disclaimer info.text</w:t>
+      </w:r>
+      <w:r>
+        <w:rPr>
+          <w:rFonts w:ascii="Arial" w:hAnsi="Arial" w:cs="Arial"/>
+          <w:sz w:val="24"/>
+          <w:szCs w:val="24"/>
+        </w:rPr>
+        <w:t xml:space="preserve"> for details about rights and warranties.</w:t>
+      </w:r>
+    </w:p>
+    <w:p>
+      <w:pPr>
+        <w:autoSpaceDE w:val="0"/>
+        <w:autoSpaceDN w:val="0"/>
+        <w:adjustRightInd w:val="0"/>
+        <w:spacing w:after="0" w:line="240" w:lineRule="auto"/>
+        <w:contextualSpacing/>
+        <w:rPr>
+          <w:rFonts w:ascii="Arial" w:hAnsi="Arial" w:cs="Arial"/>
+          <w:sz w:val="24"/>
+          <w:szCs w:val="24"/>
+        </w:rPr>
+      </w:pPr>
+    </w:p>
+    <w:p>
+      <w:pPr>
+        <w:autoSpaceDE w:val="0"/>
+        <w:autoSpaceDN w:val="0"/>
+        <w:adjustRightInd w:val="0"/>
+        <w:spacing w:after="0" w:line="240" w:lineRule="auto"/>
+        <w:contextualSpacing/>
+        <w:rPr>
+          <w:rFonts w:ascii="Arial" w:hAnsi="Arial" w:cs="Arial"/>
+          <w:sz w:val="24"/>
+          <w:szCs w:val="24"/>
+        </w:rPr>
+      </w:pPr>
+      <w:r>
+        <w:rPr>
+          <w:rFonts w:ascii="Arial" w:hAnsi="Arial" w:cs="Arial"/>
+          <w:sz w:val="24"/>
+          <w:szCs w:val="24"/>
+        </w:rPr>
+        <w:t xml:space="preserve">Hippo is </w:t>
+      </w:r>
+      <w:r>
+        <w:rPr>
+          <w:rFonts w:ascii="Arial" w:hAnsi="Arial" w:cs="Arial"/>
+          <w:sz w:val="24"/>
+          <w:szCs w:val="24"/>
+        </w:rPr>
+        <w:t xml:space="preserve">a </w:t>
+      </w:r>
+      <w:r>
+        <w:rPr>
+          <w:rFonts w:ascii="Arial" w:hAnsi="Arial" w:cs="Arial"/>
+          <w:sz w:val="24"/>
+          <w:szCs w:val="24"/>
+        </w:rPr>
+        <w:t>constantly evolvin</w:t>
+      </w:r>
+      <w:r>
+        <w:rPr>
+          <w:rFonts w:ascii="Arial" w:hAnsi="Arial" w:cs="Arial"/>
+          <w:sz w:val="24"/>
+          <w:szCs w:val="24"/>
+        </w:rPr>
+        <w:t>g toolbox, partly because of it</w:t>
+      </w:r>
+      <w:r>
+        <w:rPr>
+          <w:rFonts w:ascii="Arial" w:hAnsi="Arial" w:cs="Arial"/>
+          <w:sz w:val="24"/>
+          <w:szCs w:val="24"/>
+        </w:rPr>
+        <w:t>s dependence on BNT, and partly because of the development of exciting new tools.</w:t>
+      </w:r>
+      <w:r>
+        <w:rPr>
+          <w:rFonts w:ascii="Arial" w:hAnsi="Arial" w:cs="Arial"/>
+          <w:sz w:val="24"/>
+          <w:szCs w:val="24"/>
+        </w:rPr>
+        <w:t xml:space="preserve"> Version control is maintained in a remote repository via GitHub.</w:t>
+      </w:r>
+      <w:r>
+        <w:rPr>
+          <w:rFonts w:ascii="Arial" w:hAnsi="Arial" w:cs="Arial"/>
+          <w:sz w:val="24"/>
+          <w:szCs w:val="24"/>
+        </w:rPr>
+        <w:t xml:space="preserve"> </w:t>
+      </w:r>
+    </w:p>
+    <w:p>
+      <w:pPr>
+        <w:autoSpaceDE w:val="0"/>
+        <w:autoSpaceDN w:val="0"/>
+        <w:adjustRightInd w:val="0"/>
+        <w:spacing w:after="0" w:line="240" w:lineRule="auto"/>
+        <w:contextualSpacing/>
+        <w:rPr>
+          <w:rFonts w:ascii="Arial" w:hAnsi="Arial" w:cs="Arial"/>
+          <w:sz w:val="24"/>
+          <w:szCs w:val="24"/>
+        </w:rPr>
+      </w:pPr>
+    </w:p>
+    <w:p>
+      <w:pPr>
+        <w:autoSpaceDE w:val="0"/>
+        <w:autoSpaceDN w:val="0"/>
+        <w:adjustRightInd w:val="0"/>
+        <w:spacing w:after="0" w:line="240" w:lineRule="auto"/>
+        <w:contextualSpacing/>
+        <w:rPr>
+          <w:rFonts w:ascii="Arial" w:hAnsi="Arial" w:cs="Arial"/>
+          <w:sz w:val="24"/>
+          <w:szCs w:val="24"/>
+        </w:rPr>
+      </w:pPr>
+      <w:r>
+        <w:rPr>
+          <w:rFonts w:ascii="Arial" w:hAnsi="Arial" w:cs="Arial"/>
+          <w:sz w:val="24"/>
+          <w:szCs w:val="24"/>
+        </w:rPr>
+        <w:t xml:space="preserve">(Note: </w:t>
+      </w:r>
+      <w:r>
+        <w:rPr>
+          <w:rFonts w:ascii="Arial" w:hAnsi="Arial" w:cs="Arial"/>
+          <w:sz w:val="24"/>
+          <w:szCs w:val="24"/>
+        </w:rPr>
+        <w:t xml:space="preserve">If you want to simply have a copy of the code and are not interested in future updates, </w:t>
+      </w:r>
+      <w:r>
+        <w:rPr>
+          <w:rFonts w:ascii="Arial" w:hAnsi="Arial" w:cs="Arial"/>
+          <w:sz w:val="24"/>
+          <w:szCs w:val="24"/>
+        </w:rPr>
+        <w:t xml:space="preserve">go to the webpage listed above, </w:t>
+      </w:r>
+      <w:r>
+        <w:rPr>
+          <w:rFonts w:ascii="Arial" w:hAnsi="Arial" w:cs="Arial"/>
+          <w:sz w:val="24"/>
+          <w:szCs w:val="24"/>
+        </w:rPr>
+        <w:t xml:space="preserve">click the green button </w:t>
       </w:r>
       <w:r>
         <w:rPr>
@@ -632,7 +793,7 @@
           <w:sz w:val="24"/>
           <w:szCs w:val="24"/>
         </w:rPr>
-        <w:t xml:space="preserve"> then click </w:t>
+        <w:t xml:space="preserve"> click </w:t>
       </w:r>
       <w:r>
         <w:rPr>
@@ -649,174 +810,23 @@
           <w:sz w:val="24"/>
           <w:szCs w:val="24"/>
         </w:rPr>
-        <w:t>. Extract the files to your preferred directory.</w:t>
-      </w:r>
-    </w:p>
-    <w:p>
-      <w:pPr>
-        <w:autoSpaceDE w:val="0"/>
-        <w:autoSpaceDN w:val="0"/>
-        <w:adjustRightInd w:val="0"/>
-        <w:spacing w:after="0" w:line="240" w:lineRule="auto"/>
-        <w:contextualSpacing/>
-        <w:rPr>
-          <w:rFonts w:ascii="Arial" w:hAnsi="Arial" w:cs="Arial"/>
-          <w:sz w:val="24"/>
-          <w:szCs w:val="24"/>
-        </w:rPr>
-      </w:pPr>
-    </w:p>
-    <w:p>
-      <w:pPr>
-        <w:autoSpaceDE w:val="0"/>
-        <w:autoSpaceDN w:val="0"/>
-        <w:adjustRightInd w:val="0"/>
-        <w:spacing w:after="0" w:line="240" w:lineRule="auto"/>
-        <w:contextualSpacing/>
-        <w:rPr>
-          <w:rFonts w:ascii="Arial" w:hAnsi="Arial" w:cs="Arial"/>
-          <w:sz w:val="24"/>
-          <w:szCs w:val="24"/>
-        </w:rPr>
-      </w:pPr>
-      <w:r>
-        <w:rPr>
-          <w:rFonts w:ascii="Arial" w:hAnsi="Arial" w:cs="Arial"/>
-          <w:sz w:val="24"/>
-          <w:szCs w:val="24"/>
-        </w:rPr>
-        <w:t xml:space="preserve">See </w:t>
-      </w:r>
-      <w:r>
-        <w:rPr>
-          <w:rFonts w:ascii="Arial" w:hAnsi="Arial" w:cs="Arial"/>
-          <w:i/>
-          <w:sz w:val="24"/>
-          <w:szCs w:val="24"/>
-        </w:rPr>
-        <w:t>\hippo\license and disclaimer info.text</w:t>
-      </w:r>
-      <w:r>
-        <w:rPr>
-          <w:rFonts w:ascii="Arial" w:hAnsi="Arial" w:cs="Arial"/>
-          <w:sz w:val="24"/>
-          <w:szCs w:val="24"/>
-        </w:rPr>
-        <w:t xml:space="preserve"> for details about rights and warranties.</w:t>
-      </w:r>
-    </w:p>
-    <w:p>
-      <w:pPr>
-        <w:autoSpaceDE w:val="0"/>
-        <w:autoSpaceDN w:val="0"/>
-        <w:adjustRightInd w:val="0"/>
-        <w:spacing w:after="0" w:line="240" w:lineRule="auto"/>
-        <w:contextualSpacing/>
-        <w:rPr>
-          <w:rFonts w:ascii="Arial" w:hAnsi="Arial" w:cs="Arial"/>
-          <w:sz w:val="24"/>
-          <w:szCs w:val="24"/>
-        </w:rPr>
-      </w:pPr>
-    </w:p>
-    <w:p>
-      <w:pPr>
-        <w:autoSpaceDE w:val="0"/>
-        <w:autoSpaceDN w:val="0"/>
-        <w:adjustRightInd w:val="0"/>
-        <w:spacing w:after="0" w:line="240" w:lineRule="auto"/>
-        <w:contextualSpacing/>
-        <w:rPr>
-          <w:rFonts w:ascii="Arial" w:hAnsi="Arial" w:cs="Arial"/>
-          <w:b/>
-          <w:sz w:val="32"/>
-          <w:szCs w:val="24"/>
-        </w:rPr>
-      </w:pPr>
-      <w:r>
-        <w:rPr>
-          <w:rFonts w:ascii="Arial" w:hAnsi="Arial" w:cs="Arial"/>
-          <w:b/>
-          <w:sz w:val="32"/>
-          <w:szCs w:val="24"/>
-        </w:rPr>
-        <w:t>-- Updates --</w:t>
-      </w:r>
-    </w:p>
-    <w:p>
-      <w:pPr>
-        <w:autoSpaceDE w:val="0"/>
-        <w:autoSpaceDN w:val="0"/>
-        <w:adjustRightInd w:val="0"/>
-        <w:spacing w:after="0" w:line="240" w:lineRule="auto"/>
-        <w:contextualSpacing/>
-        <w:rPr>
-          <w:rFonts w:ascii="Arial" w:hAnsi="Arial" w:cs="Arial"/>
-          <w:sz w:val="24"/>
-          <w:szCs w:val="24"/>
-        </w:rPr>
-      </w:pPr>
-    </w:p>
-    <w:p>
-      <w:pPr>
-        <w:autoSpaceDE w:val="0"/>
-        <w:autoSpaceDN w:val="0"/>
-        <w:adjustRightInd w:val="0"/>
-        <w:spacing w:after="0" w:line="240" w:lineRule="auto"/>
-        <w:contextualSpacing/>
-        <w:rPr>
-          <w:rFonts w:ascii="Arial" w:hAnsi="Arial" w:cs="Arial"/>
-          <w:sz w:val="24"/>
-          <w:szCs w:val="24"/>
-        </w:rPr>
-      </w:pPr>
-      <w:r>
-        <w:rPr>
-          <w:rFonts w:ascii="Arial" w:hAnsi="Arial" w:cs="Arial"/>
-          <w:sz w:val="24"/>
-          <w:szCs w:val="24"/>
-        </w:rPr>
-        <w:t xml:space="preserve">Hippo is </w:t>
-      </w:r>
-      <w:r>
-        <w:rPr>
-          <w:rFonts w:ascii="Arial" w:hAnsi="Arial" w:cs="Arial"/>
-          <w:sz w:val="24"/>
-          <w:szCs w:val="24"/>
-        </w:rPr>
-        <w:t xml:space="preserve">a </w:t>
-      </w:r>
-      <w:r>
-        <w:rPr>
-          <w:rFonts w:ascii="Arial" w:hAnsi="Arial" w:cs="Arial"/>
-          <w:sz w:val="24"/>
-          <w:szCs w:val="24"/>
-        </w:rPr>
-        <w:t>constantly evolvin</w:t>
-      </w:r>
-      <w:r>
-        <w:rPr>
-          <w:rFonts w:ascii="Arial" w:hAnsi="Arial" w:cs="Arial"/>
-          <w:sz w:val="24"/>
-          <w:szCs w:val="24"/>
-        </w:rPr>
-        <w:t>g toolbox, partly because of it</w:t>
-      </w:r>
-      <w:r>
-        <w:rPr>
-          <w:rFonts w:ascii="Arial" w:hAnsi="Arial" w:cs="Arial"/>
-          <w:sz w:val="24"/>
-          <w:szCs w:val="24"/>
-        </w:rPr>
-        <w:t>s dependence on BNT, and partly because of the development of exciting new tools.</w:t>
-      </w:r>
-      <w:r>
-        <w:rPr>
-          <w:rFonts w:ascii="Arial" w:hAnsi="Arial" w:cs="Arial"/>
-          <w:sz w:val="24"/>
-          <w:szCs w:val="24"/>
-        </w:rPr>
-        <w:t xml:space="preserve"> Version control is maintained in a remote repository via GitHub.</w:t>
+        <w:t>, and e</w:t>
+      </w:r>
+      <w:r>
+        <w:rPr>
+          <w:rFonts w:ascii="Arial" w:hAnsi="Arial" w:cs="Arial"/>
+          <w:sz w:val="24"/>
+          <w:szCs w:val="24"/>
+        </w:rPr>
+        <w:t>xtract the files to your preferred directory.</w:t>
+      </w:r>
+      <w:r>
+        <w:rPr>
+          <w:rFonts w:ascii="Arial" w:hAnsi="Arial" w:cs="Arial"/>
+          <w:sz w:val="24"/>
+          <w:szCs w:val="24"/>
+        </w:rPr>
+        <w:t>)</w:t>
       </w:r>
     </w:p>
     <w:p>
@@ -898,125 +908,195 @@
           <w:sz w:val="24"/>
           <w:szCs w:val="24"/>
         </w:rPr>
-        <w:t xml:space="preserve"> If you have these programs</w:t>
-      </w:r>
-      <w:r>
-        <w:rPr>
-          <w:rFonts w:ascii="Arial" w:hAnsi="Arial" w:cs="Arial"/>
-          <w:sz w:val="24"/>
-          <w:szCs w:val="24"/>
-        </w:rPr>
-        <w:t xml:space="preserve"> installed before cloning the Hippo repository (see installation above), then the directory into which the files are extracted will automatically become a local Git repository.</w:t>
-      </w:r>
-      <w:bookmarkStart w:id="0" w:name="_GoBack"/>
-      <w:bookmarkEnd w:id="0"/>
-    </w:p>
-    <w:p>
-      <w:pPr>
-        <w:autoSpaceDE w:val="0"/>
-        <w:autoSpaceDN w:val="0"/>
-        <w:adjustRightInd w:val="0"/>
-        <w:spacing w:after="0" w:line="240" w:lineRule="auto"/>
-        <w:contextualSpacing/>
-        <w:rPr>
-          <w:rFonts w:ascii="Arial" w:hAnsi="Arial" w:cs="Arial"/>
-          <w:sz w:val="24"/>
-          <w:szCs w:val="24"/>
-        </w:rPr>
-      </w:pPr>
-    </w:p>
-    <w:p>
-      <w:pPr>
-        <w:autoSpaceDE w:val="0"/>
-        <w:autoSpaceDN w:val="0"/>
-        <w:adjustRightInd w:val="0"/>
-        <w:spacing w:after="0" w:line="240" w:lineRule="auto"/>
-        <w:contextualSpacing/>
-        <w:rPr>
-          <w:rFonts w:ascii="Arial" w:hAnsi="Arial" w:cs="Arial"/>
-          <w:sz w:val="24"/>
-          <w:szCs w:val="24"/>
-        </w:rPr>
-      </w:pPr>
-      <w:r>
-        <w:rPr>
-          <w:rFonts w:ascii="Arial" w:hAnsi="Arial" w:cs="Arial"/>
-          <w:sz w:val="24"/>
-          <w:szCs w:val="24"/>
-        </w:rPr>
-        <w:t>The first time you download the files, you need to specify where new changes can be accessed. Right-click on the Hippo folder --&gt; TortoiseGit --&gt; Settings. On the left panel, under the heading Git, click Remote. In the URL field, enter: https://github.com/brkanter. Click OK, and it will ask if you want to retrieve the latest changes now, which you do.</w:t>
-      </w:r>
-    </w:p>
-    <w:p>
-      <w:pPr>
-        <w:autoSpaceDE w:val="0"/>
-        <w:autoSpaceDN w:val="0"/>
-        <w:adjustRightInd w:val="0"/>
-        <w:spacing w:after="0" w:line="240" w:lineRule="auto"/>
-        <w:contextualSpacing/>
-        <w:rPr>
-          <w:rFonts w:ascii="Arial" w:hAnsi="Arial" w:cs="Arial"/>
-          <w:sz w:val="24"/>
-          <w:szCs w:val="24"/>
-        </w:rPr>
-      </w:pPr>
-    </w:p>
-    <w:p>
-      <w:pPr>
-        <w:autoSpaceDE w:val="0"/>
-        <w:autoSpaceDN w:val="0"/>
-        <w:adjustRightInd w:val="0"/>
-        <w:spacing w:after="0" w:line="240" w:lineRule="auto"/>
-        <w:contextualSpacing/>
-        <w:rPr>
-          <w:rFonts w:ascii="Arial" w:hAnsi="Arial" w:cs="Arial"/>
-          <w:sz w:val="24"/>
-          <w:szCs w:val="24"/>
-        </w:rPr>
-      </w:pPr>
-      <w:r>
-        <w:rPr>
-          <w:rFonts w:ascii="Arial" w:hAnsi="Arial" w:cs="Arial"/>
-          <w:sz w:val="24"/>
-          <w:szCs w:val="24"/>
-        </w:rPr>
-        <w:t>From now on, you can simply right-click on the Hippo folder --&gt; TortoiseGit --&gt; Pull --&gt; OK. You are now up-to-date.</w:t>
-      </w:r>
-    </w:p>
-    <w:p>
-      <w:pPr>
-        <w:autoSpaceDE w:val="0"/>
-        <w:autoSpaceDN w:val="0"/>
-        <w:adjustRightInd w:val="0"/>
-        <w:spacing w:after="0" w:line="240" w:lineRule="auto"/>
-        <w:contextualSpacing/>
-        <w:rPr>
-          <w:rFonts w:ascii="Arial" w:hAnsi="Arial" w:cs="Arial"/>
-          <w:sz w:val="24"/>
-          <w:szCs w:val="24"/>
-        </w:rPr>
-      </w:pPr>
-    </w:p>
-    <w:p>
-      <w:pPr>
-        <w:autoSpaceDE w:val="0"/>
-        <w:autoSpaceDN w:val="0"/>
-        <w:adjustRightInd w:val="0"/>
-        <w:spacing w:after="0" w:line="240" w:lineRule="auto"/>
-        <w:contextualSpacing/>
-        <w:rPr>
-          <w:rFonts w:ascii="Arial" w:hAnsi="Arial" w:cs="Arial"/>
-          <w:sz w:val="24"/>
-          <w:szCs w:val="24"/>
-        </w:rPr>
-      </w:pPr>
-      <w:r>
-        <w:rPr>
-          <w:rFonts w:ascii="Arial" w:hAnsi="Arial" w:cs="Arial"/>
-          <w:sz w:val="24"/>
-          <w:szCs w:val="24"/>
-        </w:rPr>
-        <w:t>If you choose not to use Git at all, you can simply follow the installation steps above and download the files again each time, replacing the old files. This is not recommended.</w:t>
+        <w:t xml:space="preserve"> To clone the Hippo remote repository to your local machine, open Git Bash and navigate to your preferred directory (e.g. cd Desktop). Type the following and hit enter: </w:t>
+      </w:r>
+    </w:p>
+    <w:p>
+      <w:pPr>
+        <w:autoSpaceDE w:val="0"/>
+        <w:autoSpaceDN w:val="0"/>
+        <w:adjustRightInd w:val="0"/>
+        <w:spacing w:after="0" w:line="240" w:lineRule="auto"/>
+        <w:ind w:firstLine="720"/>
+        <w:contextualSpacing/>
+        <w:rPr>
+          <w:rFonts w:ascii="Arial" w:hAnsi="Arial" w:cs="Arial"/>
+          <w:sz w:val="24"/>
+          <w:szCs w:val="24"/>
+        </w:rPr>
+      </w:pPr>
+      <w:r>
+        <w:rPr>
+          <w:rFonts w:ascii="Arial" w:hAnsi="Arial" w:cs="Arial"/>
+          <w:sz w:val="24"/>
+          <w:szCs w:val="24"/>
+        </w:rPr>
+        <w:t xml:space="preserve">git clone </w:t>
+      </w:r>
+      <w:r>
+        <w:rPr>
+          <w:rFonts w:ascii="Arial" w:hAnsi="Arial" w:cs="Arial"/>
+          <w:sz w:val="24"/>
+          <w:szCs w:val="24"/>
+        </w:rPr>
+        <w:t>https://github.com/brkanter/hippo.git</w:t>
+      </w:r>
+    </w:p>
+    <w:p>
+      <w:pPr>
+        <w:autoSpaceDE w:val="0"/>
+        <w:autoSpaceDN w:val="0"/>
+        <w:adjustRightInd w:val="0"/>
+        <w:spacing w:after="0" w:line="240" w:lineRule="auto"/>
+        <w:contextualSpacing/>
+        <w:rPr>
+          <w:rFonts w:ascii="Arial" w:hAnsi="Arial" w:cs="Arial"/>
+          <w:sz w:val="24"/>
+          <w:szCs w:val="24"/>
+        </w:rPr>
+      </w:pPr>
+      <w:r>
+        <w:rPr>
+          <w:rFonts w:ascii="Arial" w:hAnsi="Arial" w:cs="Arial"/>
+          <w:sz w:val="24"/>
+          <w:szCs w:val="24"/>
+        </w:rPr>
+        <w:lastRenderedPageBreak/>
+        <w:t>You now have a local clone, which is a folder called hippo. Move this folder anywhere you like on your MATLAB path.</w:t>
+      </w:r>
+    </w:p>
+    <w:p>
+      <w:pPr>
+        <w:autoSpaceDE w:val="0"/>
+        <w:autoSpaceDN w:val="0"/>
+        <w:adjustRightInd w:val="0"/>
+        <w:spacing w:after="0" w:line="240" w:lineRule="auto"/>
+        <w:contextualSpacing/>
+        <w:rPr>
+          <w:rFonts w:ascii="Arial" w:hAnsi="Arial" w:cs="Arial"/>
+          <w:sz w:val="24"/>
+          <w:szCs w:val="24"/>
+        </w:rPr>
+      </w:pPr>
+    </w:p>
+    <w:p>
+      <w:pPr>
+        <w:autoSpaceDE w:val="0"/>
+        <w:autoSpaceDN w:val="0"/>
+        <w:adjustRightInd w:val="0"/>
+        <w:spacing w:after="0" w:line="240" w:lineRule="auto"/>
+        <w:contextualSpacing/>
+        <w:rPr>
+          <w:rFonts w:ascii="Arial" w:hAnsi="Arial" w:cs="Arial"/>
+          <w:b/>
+          <w:sz w:val="32"/>
+          <w:szCs w:val="24"/>
+        </w:rPr>
+      </w:pPr>
+      <w:r>
+        <w:rPr>
+          <w:rFonts w:ascii="Arial" w:hAnsi="Arial" w:cs="Arial"/>
+          <w:b/>
+          <w:sz w:val="32"/>
+          <w:szCs w:val="24"/>
+        </w:rPr>
+        <w:t>-- Updates --</w:t>
+      </w:r>
+    </w:p>
+    <w:p>
+      <w:pPr>
+        <w:autoSpaceDE w:val="0"/>
+        <w:autoSpaceDN w:val="0"/>
+        <w:adjustRightInd w:val="0"/>
+        <w:spacing w:after="0" w:line="240" w:lineRule="auto"/>
+        <w:contextualSpacing/>
+        <w:rPr>
+          <w:rFonts w:ascii="Arial" w:hAnsi="Arial" w:cs="Arial"/>
+          <w:sz w:val="24"/>
+          <w:szCs w:val="24"/>
+        </w:rPr>
+      </w:pPr>
+    </w:p>
+    <w:p>
+      <w:pPr>
+        <w:autoSpaceDE w:val="0"/>
+        <w:autoSpaceDN w:val="0"/>
+        <w:adjustRightInd w:val="0"/>
+        <w:spacing w:after="0" w:line="240" w:lineRule="auto"/>
+        <w:contextualSpacing/>
+        <w:rPr>
+          <w:rFonts w:ascii="Arial" w:hAnsi="Arial" w:cs="Arial"/>
+          <w:sz w:val="24"/>
+          <w:szCs w:val="24"/>
+        </w:rPr>
+      </w:pPr>
+      <w:r>
+        <w:rPr>
+          <w:rFonts w:ascii="Arial" w:hAnsi="Arial" w:cs="Arial"/>
+          <w:sz w:val="24"/>
+          <w:szCs w:val="24"/>
+        </w:rPr>
+        <w:t>S</w:t>
+      </w:r>
+      <w:r>
+        <w:rPr>
+          <w:rFonts w:ascii="Arial" w:hAnsi="Arial" w:cs="Arial"/>
+          <w:sz w:val="24"/>
+          <w:szCs w:val="24"/>
+        </w:rPr>
+        <w:t>imply right-click on the Hippo folder --&gt; TortoiseGit --&gt; Pull --&gt; OK. You are now up-to-date.</w:t>
+      </w:r>
+    </w:p>
+    <w:p>
+      <w:pPr>
+        <w:autoSpaceDE w:val="0"/>
+        <w:autoSpaceDN w:val="0"/>
+        <w:adjustRightInd w:val="0"/>
+        <w:spacing w:after="0" w:line="240" w:lineRule="auto"/>
+        <w:contextualSpacing/>
+        <w:rPr>
+          <w:rFonts w:ascii="Arial" w:hAnsi="Arial" w:cs="Arial"/>
+          <w:sz w:val="24"/>
+          <w:szCs w:val="24"/>
+        </w:rPr>
+      </w:pPr>
+    </w:p>
+    <w:p>
+      <w:pPr>
+        <w:autoSpaceDE w:val="0"/>
+        <w:autoSpaceDN w:val="0"/>
+        <w:adjustRightInd w:val="0"/>
+        <w:spacing w:after="0" w:line="240" w:lineRule="auto"/>
+        <w:contextualSpacing/>
+        <w:rPr>
+          <w:rFonts w:ascii="Arial" w:hAnsi="Arial" w:cs="Arial"/>
+          <w:sz w:val="24"/>
+          <w:szCs w:val="24"/>
+        </w:rPr>
+      </w:pPr>
+      <w:r>
+        <w:rPr>
+          <w:rFonts w:ascii="Arial" w:hAnsi="Arial" w:cs="Arial"/>
+          <w:sz w:val="24"/>
+          <w:szCs w:val="24"/>
+        </w:rPr>
+        <w:t xml:space="preserve">(Note: </w:t>
+      </w:r>
+      <w:r>
+        <w:rPr>
+          <w:rFonts w:ascii="Arial" w:hAnsi="Arial" w:cs="Arial"/>
+          <w:sz w:val="24"/>
+          <w:szCs w:val="24"/>
+        </w:rPr>
+        <w:t>If you choose not to use Git, you can simply follow the installation steps above and download the files again each time, replacing the old files. This is not recommended.</w:t>
+      </w:r>
+      <w:r>
+        <w:rPr>
+          <w:rFonts w:ascii="Arial" w:hAnsi="Arial" w:cs="Arial"/>
+          <w:sz w:val="24"/>
+          <w:szCs w:val="24"/>
+        </w:rPr>
+        <w:t>)</w:t>
       </w:r>
     </w:p>
     <w:p>
@@ -2530,6 +2610,8 @@
           <w:szCs w:val="24"/>
         </w:rPr>
       </w:pPr>
+      <w:bookmarkStart w:id="0" w:name="_GoBack"/>
+      <w:bookmarkEnd w:id="0"/>
     </w:p>
     <w:sectPr>
       <w:pgSz w:w="12240" w:h="15840"/>

</xml_diff>

<commit_message>
Minor code cleaning that will not affect output.
- MEX files have been removed since they are provided by BNT.
- 2 new minions to remove rows/cols that are empty or full of nans.
- best_kmeans.m will find the optimal number of clusters for you (x means clustering).
</commit_message>
<xml_diff>
--- a/README.docx
+++ b/README.docx
@@ -266,43 +266,69 @@
           <w:sz w:val="24"/>
           <w:szCs w:val="24"/>
         </w:rPr>
-        <w:t xml:space="preserve"> (BNT) (VF). It sits on top of BNT, therefore while BNT can be used without Hippo, Hippo requires installation of BNT. Hippo is updated shortly after BNT is to ensure the two remain compatible.</w:t>
-      </w:r>
-    </w:p>
-    <w:p>
-      <w:pPr>
-        <w:autoSpaceDE w:val="0"/>
-        <w:autoSpaceDN w:val="0"/>
-        <w:adjustRightInd w:val="0"/>
-        <w:spacing w:after="0" w:line="240" w:lineRule="auto"/>
-        <w:contextualSpacing/>
-        <w:rPr>
-          <w:rFonts w:ascii="Arial" w:hAnsi="Arial" w:cs="Arial"/>
-          <w:sz w:val="24"/>
-          <w:szCs w:val="24"/>
-        </w:rPr>
-      </w:pPr>
-    </w:p>
-    <w:p>
-      <w:pPr>
-        <w:autoSpaceDE w:val="0"/>
-        <w:autoSpaceDN w:val="0"/>
-        <w:adjustRightInd w:val="0"/>
-        <w:spacing w:after="0" w:line="240" w:lineRule="auto"/>
-        <w:contextualSpacing/>
-        <w:rPr>
-          <w:rFonts w:ascii="Arial" w:hAnsi="Arial" w:cs="Arial"/>
-          <w:sz w:val="24"/>
-          <w:szCs w:val="24"/>
-        </w:rPr>
-      </w:pPr>
-      <w:r>
-        <w:rPr>
-          <w:rFonts w:ascii="Arial" w:hAnsi="Arial" w:cs="Arial"/>
-          <w:sz w:val="24"/>
-          <w:szCs w:val="24"/>
-        </w:rPr>
-        <w:t xml:space="preserve">The main purpose of this toolbox is to improve analysis efficiency at the level of the user. If exploring and analyzing data becomes faster and easier to do, it will be done more often and more exciting results will be uncovered. </w:t>
+        <w:t xml:space="preserve"> (BNT) (VF). It sits on top of BNT, therefore while BNT can be used without Hippo, Hippo requires installation of BNT. Hippo </w:t>
+      </w:r>
+      <w:r>
+        <w:rPr>
+          <w:rFonts w:ascii="Arial" w:hAnsi="Arial" w:cs="Arial"/>
+          <w:sz w:val="24"/>
+          <w:szCs w:val="24"/>
+        </w:rPr>
+        <w:t xml:space="preserve">is updated shortly after BNT </w:t>
+      </w:r>
+      <w:r>
+        <w:rPr>
+          <w:rFonts w:ascii="Arial" w:hAnsi="Arial" w:cs="Arial"/>
+          <w:sz w:val="24"/>
+          <w:szCs w:val="24"/>
+        </w:rPr>
+        <w:t>to ensure the two remain compatible.</w:t>
+      </w:r>
+    </w:p>
+    <w:p>
+      <w:pPr>
+        <w:autoSpaceDE w:val="0"/>
+        <w:autoSpaceDN w:val="0"/>
+        <w:adjustRightInd w:val="0"/>
+        <w:spacing w:after="0" w:line="240" w:lineRule="auto"/>
+        <w:contextualSpacing/>
+        <w:rPr>
+          <w:rFonts w:ascii="Arial" w:hAnsi="Arial" w:cs="Arial"/>
+          <w:sz w:val="24"/>
+          <w:szCs w:val="24"/>
+        </w:rPr>
+      </w:pPr>
+    </w:p>
+    <w:p>
+      <w:pPr>
+        <w:autoSpaceDE w:val="0"/>
+        <w:autoSpaceDN w:val="0"/>
+        <w:adjustRightInd w:val="0"/>
+        <w:spacing w:after="0" w:line="240" w:lineRule="auto"/>
+        <w:contextualSpacing/>
+        <w:rPr>
+          <w:rFonts w:ascii="Arial" w:hAnsi="Arial" w:cs="Arial"/>
+          <w:sz w:val="24"/>
+          <w:szCs w:val="24"/>
+        </w:rPr>
+      </w:pPr>
+      <w:r>
+        <w:rPr>
+          <w:rFonts w:ascii="Arial" w:hAnsi="Arial" w:cs="Arial"/>
+          <w:sz w:val="24"/>
+          <w:szCs w:val="24"/>
+        </w:rPr>
+        <w:t>The main purpose of this toolbox is to improve analysis efficiency at the lev</w:t>
+      </w:r>
+      <w:bookmarkStart w:id="0" w:name="_GoBack"/>
+      <w:bookmarkEnd w:id="0"/>
+      <w:r>
+        <w:rPr>
+          <w:rFonts w:ascii="Arial" w:hAnsi="Arial" w:cs="Arial"/>
+          <w:sz w:val="24"/>
+          <w:szCs w:val="24"/>
+        </w:rPr>
+        <w:t xml:space="preserve">el of the user. If exploring and analyzing data becomes faster and easier to do, it will be done more often and more exciting results will be uncovered. </w:t>
       </w:r>
     </w:p>
     <w:p>
@@ -700,67 +726,43 @@
           <w:sz w:val="24"/>
           <w:szCs w:val="24"/>
         </w:rPr>
-        <w:t xml:space="preserve"> Version control is maintained in a remote repository via GitHub.</w:t>
-      </w:r>
-      <w:r>
-        <w:rPr>
-          <w:rFonts w:ascii="Arial" w:hAnsi="Arial" w:cs="Arial"/>
-          <w:sz w:val="24"/>
-          <w:szCs w:val="24"/>
-        </w:rPr>
-        <w:t xml:space="preserve"> </w:t>
-      </w:r>
-    </w:p>
-    <w:p>
-      <w:pPr>
-        <w:autoSpaceDE w:val="0"/>
-        <w:autoSpaceDN w:val="0"/>
-        <w:adjustRightInd w:val="0"/>
-        <w:spacing w:after="0" w:line="240" w:lineRule="auto"/>
-        <w:contextualSpacing/>
-        <w:rPr>
-          <w:rFonts w:ascii="Arial" w:hAnsi="Arial" w:cs="Arial"/>
-          <w:sz w:val="24"/>
-          <w:szCs w:val="24"/>
-        </w:rPr>
-      </w:pPr>
-    </w:p>
-    <w:p>
-      <w:pPr>
-        <w:autoSpaceDE w:val="0"/>
-        <w:autoSpaceDN w:val="0"/>
-        <w:adjustRightInd w:val="0"/>
-        <w:spacing w:after="0" w:line="240" w:lineRule="auto"/>
-        <w:contextualSpacing/>
-        <w:rPr>
-          <w:rFonts w:ascii="Arial" w:hAnsi="Arial" w:cs="Arial"/>
-          <w:sz w:val="24"/>
-          <w:szCs w:val="24"/>
-        </w:rPr>
-      </w:pPr>
-      <w:r>
-        <w:rPr>
-          <w:rFonts w:ascii="Arial" w:hAnsi="Arial" w:cs="Arial"/>
-          <w:sz w:val="24"/>
-          <w:szCs w:val="24"/>
-        </w:rPr>
-        <w:t xml:space="preserve">(Note: </w:t>
-      </w:r>
-      <w:r>
-        <w:rPr>
-          <w:rFonts w:ascii="Arial" w:hAnsi="Arial" w:cs="Arial"/>
-          <w:sz w:val="24"/>
-          <w:szCs w:val="24"/>
-        </w:rPr>
-        <w:t xml:space="preserve">If you want to simply have a copy of the code and are not interested in future updates, </w:t>
-      </w:r>
-      <w:r>
-        <w:rPr>
-          <w:rFonts w:ascii="Arial" w:hAnsi="Arial" w:cs="Arial"/>
-          <w:sz w:val="24"/>
-          <w:szCs w:val="24"/>
-        </w:rPr>
-        <w:t xml:space="preserve">go to the webpage listed above, </w:t>
+        <w:t xml:space="preserve"> Version control is maintained in a remote repository via GitHub. </w:t>
+      </w:r>
+    </w:p>
+    <w:p>
+      <w:pPr>
+        <w:autoSpaceDE w:val="0"/>
+        <w:autoSpaceDN w:val="0"/>
+        <w:adjustRightInd w:val="0"/>
+        <w:spacing w:after="0" w:line="240" w:lineRule="auto"/>
+        <w:contextualSpacing/>
+        <w:rPr>
+          <w:rFonts w:ascii="Arial" w:hAnsi="Arial" w:cs="Arial"/>
+          <w:sz w:val="24"/>
+          <w:szCs w:val="24"/>
+        </w:rPr>
+      </w:pPr>
+    </w:p>
+    <w:p>
+      <w:pPr>
+        <w:autoSpaceDE w:val="0"/>
+        <w:autoSpaceDN w:val="0"/>
+        <w:adjustRightInd w:val="0"/>
+        <w:spacing w:after="0" w:line="240" w:lineRule="auto"/>
+        <w:contextualSpacing/>
+        <w:rPr>
+          <w:rFonts w:ascii="Arial" w:hAnsi="Arial" w:cs="Arial"/>
+          <w:sz w:val="24"/>
+          <w:szCs w:val="24"/>
+        </w:rPr>
+      </w:pPr>
+      <w:r>
+        <w:rPr>
+          <w:rFonts w:ascii="Arial" w:hAnsi="Arial" w:cs="Arial"/>
+          <w:sz w:val="24"/>
+          <w:szCs w:val="24"/>
+        </w:rPr>
+        <w:t xml:space="preserve">(Note: If you want to simply have a copy of the code and are not interested in future updates, go to the webpage listed above, </w:t>
       </w:r>
       <w:r>
         <w:rPr>
@@ -2610,8 +2612,6 @@
           <w:szCs w:val="24"/>
         </w:rPr>
       </w:pPr>
-      <w:bookmarkStart w:id="0" w:name="_GoBack"/>
-      <w:bookmarkEnd w:id="0"/>
     </w:p>
     <w:sectPr>
       <w:pgSz w:w="12240" w:h="15840"/>

</xml_diff>

<commit_message>
test change in readme
</commit_message>
<xml_diff>
--- a/README.docx
+++ b/README.docx
@@ -1,6 +1,6 @@
 
 <file path=word/document.xml><?xml version="1.0" encoding="utf-8"?>
-<w:document xmlns:wpc="http://schemas.microsoft.com/office/word/2010/wordprocessingCanvas" xmlns:mc="http://schemas.openxmlformats.org/markup-compatibility/2006" xmlns:o="urn:schemas-microsoft-com:office:office" xmlns:r="http://schemas.openxmlformats.org/officeDocument/2006/relationships" xmlns:m="http://schemas.openxmlformats.org/officeDocument/2006/math" xmlns:v="urn:schemas-microsoft-com:vml" xmlns:wp14="http://schemas.microsoft.com/office/word/2010/wordprocessingDrawing" xmlns:wp="http://schemas.openxmlformats.org/drawingml/2006/wordprocessingDrawing" xmlns:w10="urn:schemas-microsoft-com:office:word" xmlns:w="http://schemas.openxmlformats.org/wordprocessingml/2006/main" xmlns:w14="http://schemas.microsoft.com/office/word/2010/wordml" xmlns:w15="http://schemas.microsoft.com/office/word/2012/wordml" xmlns:wpg="http://schemas.microsoft.com/office/word/2010/wordprocessingGroup" xmlns:wpi="http://schemas.microsoft.com/office/word/2010/wordprocessingInk" xmlns:wne="http://schemas.microsoft.com/office/word/2006/wordml" xmlns:wps="http://schemas.microsoft.com/office/word/2010/wordprocessingShape" mc:Ignorable="w14 w15 wp14">
+<w:document xmlns:wpc="http://schemas.microsoft.com/office/word/2010/wordprocessingCanvas" xmlns:cx="http://schemas.microsoft.com/office/drawing/2014/chartex" xmlns:cx1="http://schemas.microsoft.com/office/drawing/2015/9/8/chartex" xmlns:mc="http://schemas.openxmlformats.org/markup-compatibility/2006" xmlns:o="urn:schemas-microsoft-com:office:office" xmlns:r="http://schemas.openxmlformats.org/officeDocument/2006/relationships" xmlns:m="http://schemas.openxmlformats.org/officeDocument/2006/math" xmlns:v="urn:schemas-microsoft-com:vml" xmlns:wp14="http://schemas.microsoft.com/office/word/2010/wordprocessingDrawing" xmlns:wp="http://schemas.openxmlformats.org/drawingml/2006/wordprocessingDrawing" xmlns:w10="urn:schemas-microsoft-com:office:word" xmlns:w="http://schemas.openxmlformats.org/wordprocessingml/2006/main" xmlns:w14="http://schemas.microsoft.com/office/word/2010/wordml" xmlns:w15="http://schemas.microsoft.com/office/word/2012/wordml" xmlns:w16se="http://schemas.microsoft.com/office/word/2015/wordml/symex" xmlns:wpg="http://schemas.microsoft.com/office/word/2010/wordprocessingGroup" xmlns:wpi="http://schemas.microsoft.com/office/word/2010/wordprocessingInk" xmlns:wne="http://schemas.microsoft.com/office/word/2006/wordml" xmlns:wps="http://schemas.microsoft.com/office/word/2010/wordprocessingShape" mc:Ignorable="w14 w15 w16se wp14">
   <w:body>
     <w:p>
       <w:pPr>
@@ -100,7 +100,17 @@
           <w:sz w:val="24"/>
           <w:szCs w:val="24"/>
         </w:rPr>
-        <w:t>Contains add-ons from Vadim Frolov (VF) (</w:t>
+        <w:t>Includes 1 feature</w:t>
+      </w:r>
+      <w:bookmarkStart w:id="0" w:name="_GoBack"/>
+      <w:bookmarkEnd w:id="0"/>
+      <w:r>
+        <w:rPr>
+          <w:rFonts w:ascii="Arial" w:hAnsi="Arial" w:cs="Arial"/>
+          <w:sz w:val="24"/>
+          <w:szCs w:val="24"/>
+        </w:rPr>
+        <w:t xml:space="preserve"> from Vadim Frolov (VF) (</w:t>
       </w:r>
       <w:hyperlink r:id="rId5" w:history="1">
         <w:r>
@@ -318,17 +328,7 @@
           <w:sz w:val="24"/>
           <w:szCs w:val="24"/>
         </w:rPr>
-        <w:t>The main purpose of this toolbox is to improve analysis efficiency at the lev</w:t>
-      </w:r>
-      <w:bookmarkStart w:id="0" w:name="_GoBack"/>
-      <w:bookmarkEnd w:id="0"/>
-      <w:r>
-        <w:rPr>
-          <w:rFonts w:ascii="Arial" w:hAnsi="Arial" w:cs="Arial"/>
-          <w:sz w:val="24"/>
-          <w:szCs w:val="24"/>
-        </w:rPr>
-        <w:t xml:space="preserve">el of the user. If exploring and analyzing data becomes faster and easier to do, it will be done more often and more exciting results will be uncovered. </w:t>
+        <w:t xml:space="preserve">The main purpose of this toolbox is to improve analysis efficiency at the level of the user. If exploring and analyzing data becomes faster and easier to do, it will be done more often and more exciting results will be uncovered. </w:t>
       </w:r>
     </w:p>
     <w:p>
@@ -2624,7 +2624,7 @@
 </file>
 
 <file path=word/styles.xml><?xml version="1.0" encoding="utf-8"?>
-<w:styles xmlns:mc="http://schemas.openxmlformats.org/markup-compatibility/2006" xmlns:r="http://schemas.openxmlformats.org/officeDocument/2006/relationships" xmlns:w="http://schemas.openxmlformats.org/wordprocessingml/2006/main" xmlns:w14="http://schemas.microsoft.com/office/word/2010/wordml" xmlns:w15="http://schemas.microsoft.com/office/word/2012/wordml" mc:Ignorable="w14 w15">
+<w:styles xmlns:mc="http://schemas.openxmlformats.org/markup-compatibility/2006" xmlns:r="http://schemas.openxmlformats.org/officeDocument/2006/relationships" xmlns:w="http://schemas.openxmlformats.org/wordprocessingml/2006/main" xmlns:w14="http://schemas.microsoft.com/office/word/2010/wordml" xmlns:w15="http://schemas.microsoft.com/office/word/2012/wordml" xmlns:w16se="http://schemas.microsoft.com/office/word/2015/wordml/symex" mc:Ignorable="w14 w15 w16se">
   <w:docDefaults>
     <w:rPrDefault>
       <w:rPr>

</xml_diff>